<commit_message>
Changed the word document: Game Squire Doc
</commit_message>
<xml_diff>
--- a/Game Squires Doc.docx
+++ b/Game Squires Doc.docx
@@ -5,20 +5,60 @@
     <w:p>
       <w:pPr>
         <w:jc w:val="center"/>
-      </w:pPr>
-      <w:r>
+        <w:rPr>
+          <w:b/>
+          <w:sz w:val="32"/>
+          <w:szCs w:val="32"/>
+        </w:rPr>
+      </w:pPr>
+      <w:r>
+        <w:rPr>
+          <w:b/>
+          <w:sz w:val="32"/>
+          <w:szCs w:val="32"/>
+        </w:rPr>
         <w:t>Game Squires</w:t>
       </w:r>
     </w:p>
     <w:p>
-      <w:r>
-        <w:rPr>
-          <w:b/>
-        </w:rPr>
-        <w:t>Group Members</w:t>
-      </w:r>
-      <w:r>
-        <w:t xml:space="preserve">: </w:t>
+      <w:pPr>
+        <w:rPr>
+          <w:b/>
+          <w:sz w:val="32"/>
+          <w:szCs w:val="32"/>
+        </w:rPr>
+      </w:pPr>
+      <w:r>
+        <w:rPr>
+          <w:b/>
+          <w:sz w:val="32"/>
+          <w:szCs w:val="32"/>
+        </w:rPr>
+        <w:t xml:space="preserve">Project Name: </w:t>
+      </w:r>
+      <w:r>
+        <w:rPr>
+          <w:sz w:val="32"/>
+          <w:szCs w:val="32"/>
+        </w:rPr>
+        <w:t>Shop Squire</w:t>
+      </w:r>
+    </w:p>
+    <w:p>
+      <w:r>
+        <w:rPr>
+          <w:b/>
+        </w:rPr>
+        <w:t xml:space="preserve">Group </w:t>
+      </w:r>
+      <w:r>
+        <w:rPr>
+          <w:b/>
+        </w:rPr>
+        <w:t>Members:</w:t>
+      </w:r>
+      <w:r>
+        <w:t xml:space="preserve"> </w:t>
       </w:r>
     </w:p>
     <w:p>
@@ -26,84 +66,648 @@
         <w:ind w:firstLine="720"/>
       </w:pPr>
       <w:r>
-        <w:t xml:space="preserve">Matt </w:t>
-      </w:r>
-      <w:proofErr w:type="spellStart"/>
-      <w:r>
-        <w:t>Aylward</w:t>
-      </w:r>
-      <w:proofErr w:type="spellEnd"/>
-      <w:r>
-        <w:t xml:space="preserve"> -</w:t>
+        <w:t xml:space="preserve">Matt Aylward, Hunter Root, Wendy Eloe, </w:t>
+      </w:r>
+      <w:r>
+        <w:t>Derick McCrary</w:t>
       </w:r>
     </w:p>
     <w:p>
       <w:pPr>
         <w:ind w:left="720"/>
       </w:pPr>
-      <w:r>
-        <w:t>Hunter Root -</w:t>
-      </w:r>
-    </w:p>
-    <w:p>
-      <w:pPr>
-        <w:ind w:left="720"/>
-      </w:pPr>
-      <w:r>
-        <w:t xml:space="preserve">Wendy </w:t>
-      </w:r>
-      <w:proofErr w:type="spellStart"/>
-      <w:r>
-        <w:t>Eloe</w:t>
-      </w:r>
-      <w:proofErr w:type="spellEnd"/>
-      <w:r>
-        <w:t xml:space="preserve"> -</w:t>
-      </w:r>
-      <w:r>
-        <w:t xml:space="preserve"> </w:t>
-      </w:r>
-    </w:p>
-    <w:p>
-      <w:pPr>
-        <w:ind w:left="720"/>
-      </w:pPr>
-      <w:r>
-        <w:t>Derick McCrary</w:t>
-      </w:r>
-      <w:r>
-        <w:t xml:space="preserve"> </w:t>
-      </w:r>
-      <w:r>
-        <w:t>-</w:t>
-      </w:r>
-    </w:p>
-    <w:p>
-      <w:pPr>
-        <w:ind w:left="720"/>
-      </w:pPr>
-    </w:p>
-    <w:p>
+    </w:p>
+    <w:p>
+      <w:pPr>
+        <w:rPr>
+          <w:b/>
+        </w:rPr>
+      </w:pPr>
+      <w:r>
+        <w:rPr>
+          <w:b/>
+        </w:rPr>
+        <w:t>Progress</w:t>
+      </w:r>
+      <w:r>
+        <w:rPr>
+          <w:b/>
+        </w:rPr>
+        <w:t>/Timetable</w:t>
+      </w:r>
+      <w:r>
+        <w:rPr>
+          <w:b/>
+        </w:rPr>
+        <w:t xml:space="preserve"> Report:</w:t>
+      </w:r>
+    </w:p>
+    <w:p>
+      <w:pPr>
+        <w:pStyle w:val="ListParagraph"/>
+        <w:numPr>
+          <w:ilvl w:val="0"/>
+          <w:numId w:val="1"/>
+        </w:numPr>
+      </w:pPr>
+      <w:r>
+        <w:t>Completed Tasks:</w:t>
+      </w:r>
+    </w:p>
+    <w:p>
+      <w:pPr>
+        <w:pStyle w:val="ListParagraph"/>
+        <w:numPr>
+          <w:ilvl w:val="1"/>
+          <w:numId w:val="1"/>
+        </w:numPr>
+      </w:pPr>
+      <w:r>
+        <w:t>Set up GitHub repository</w:t>
+      </w:r>
+      <w:r>
+        <w:t xml:space="preserve"> – Wendy – Feb 16</w:t>
+      </w:r>
+      <w:r>
+        <w:rPr>
+          <w:vertAlign w:val="superscript"/>
+        </w:rPr>
+        <w:t>th</w:t>
+      </w:r>
+    </w:p>
+    <w:p>
+      <w:pPr>
+        <w:pStyle w:val="ListParagraph"/>
+        <w:numPr>
+          <w:ilvl w:val="1"/>
+          <w:numId w:val="1"/>
+        </w:numPr>
+      </w:pPr>
+      <w:r>
+        <w:t xml:space="preserve">Started </w:t>
+      </w:r>
+      <w:r>
+        <w:t>X Code</w:t>
+      </w:r>
+      <w:r>
+        <w:t xml:space="preserve"> Project</w:t>
+      </w:r>
+      <w:r>
+        <w:t xml:space="preserve"> – Hunter – Feb 16</w:t>
+      </w:r>
+      <w:r>
+        <w:rPr>
+          <w:vertAlign w:val="superscript"/>
+        </w:rPr>
+        <w:t>th</w:t>
+      </w:r>
+    </w:p>
+    <w:p>
+      <w:pPr>
+        <w:pStyle w:val="ListParagraph"/>
+        <w:numPr>
+          <w:ilvl w:val="1"/>
+          <w:numId w:val="1"/>
+        </w:numPr>
+      </w:pPr>
+      <w:r>
+        <w:t>Rough draft sketches for first view – Matt – Feb 12</w:t>
+      </w:r>
+      <w:r>
+        <w:rPr>
+          <w:vertAlign w:val="superscript"/>
+        </w:rPr>
+        <w:t>th</w:t>
+      </w:r>
+    </w:p>
+    <w:p>
+      <w:pPr>
+        <w:pStyle w:val="ListParagraph"/>
+        <w:numPr>
+          <w:ilvl w:val="0"/>
+          <w:numId w:val="1"/>
+        </w:numPr>
+      </w:pPr>
+      <w:r>
+        <w:t>Future Tasks</w:t>
+      </w:r>
+      <w:r>
+        <w:t xml:space="preserve"> (No set date)</w:t>
+      </w:r>
+    </w:p>
+    <w:p>
+      <w:pPr>
+        <w:pStyle w:val="ListParagraph"/>
+        <w:numPr>
+          <w:ilvl w:val="1"/>
+          <w:numId w:val="1"/>
+        </w:numPr>
+      </w:pPr>
+      <w:r>
+        <w:t>Researching app development</w:t>
+      </w:r>
+    </w:p>
+    <w:p>
+      <w:pPr>
+        <w:pStyle w:val="ListParagraph"/>
+        <w:numPr>
+          <w:ilvl w:val="1"/>
+          <w:numId w:val="1"/>
+        </w:numPr>
+      </w:pPr>
+      <w:r>
+        <w:t>Creating views for player and DM interaction</w:t>
+      </w:r>
+    </w:p>
+    <w:p>
+      <w:pPr>
+        <w:pStyle w:val="ListParagraph"/>
+        <w:numPr>
+          <w:ilvl w:val="1"/>
+          <w:numId w:val="1"/>
+        </w:numPr>
+      </w:pPr>
+      <w:r>
+        <w:t>Art work sprite for icons</w:t>
+      </w:r>
+    </w:p>
+    <w:p>
+      <w:pPr>
+        <w:pStyle w:val="ListParagraph"/>
+        <w:numPr>
+          <w:ilvl w:val="1"/>
+          <w:numId w:val="1"/>
+        </w:numPr>
+      </w:pPr>
+      <w:r>
+        <w:t>Sound effects research</w:t>
+      </w:r>
+    </w:p>
+    <w:p>
+      <w:pPr>
+        <w:pStyle w:val="ListParagraph"/>
+        <w:numPr>
+          <w:ilvl w:val="0"/>
+          <w:numId w:val="1"/>
+        </w:numPr>
+      </w:pPr>
+      <w:r>
+        <w:t>Timetable</w:t>
+      </w:r>
+    </w:p>
+    <w:p>
+      <w:pPr>
+        <w:pStyle w:val="ListParagraph"/>
+        <w:numPr>
+          <w:ilvl w:val="1"/>
+          <w:numId w:val="1"/>
+        </w:numPr>
+      </w:pPr>
+      <w:r>
+        <w:t>View Layouts</w:t>
+      </w:r>
+      <w:r>
+        <w:t xml:space="preserve"> – Feb 19</w:t>
+      </w:r>
+      <w:r>
+        <w:rPr>
+          <w:vertAlign w:val="superscript"/>
+        </w:rPr>
+        <w:t>th</w:t>
+      </w:r>
+    </w:p>
+    <w:p>
+      <w:pPr>
+        <w:pStyle w:val="ListParagraph"/>
+        <w:numPr>
+          <w:ilvl w:val="1"/>
+          <w:numId w:val="1"/>
+        </w:numPr>
+      </w:pPr>
+      <w:r>
+        <w:t>Table views</w:t>
+      </w:r>
+      <w:r>
+        <w:t xml:space="preserve"> – Feb 19</w:t>
+      </w:r>
+      <w:r>
+        <w:rPr>
+          <w:vertAlign w:val="superscript"/>
+        </w:rPr>
+        <w:t>th</w:t>
+      </w:r>
+    </w:p>
+    <w:p>
+      <w:pPr>
+        <w:pStyle w:val="ListParagraph"/>
+        <w:numPr>
+          <w:ilvl w:val="1"/>
+          <w:numId w:val="1"/>
+        </w:numPr>
+      </w:pPr>
+      <w:r>
+        <w:t>Transitions</w:t>
+      </w:r>
+      <w:r>
+        <w:t xml:space="preserve"> – Feb 26</w:t>
+      </w:r>
+      <w:r>
+        <w:rPr>
+          <w:vertAlign w:val="superscript"/>
+        </w:rPr>
+        <w:t>th</w:t>
+      </w:r>
+    </w:p>
+    <w:p>
+      <w:pPr>
+        <w:pStyle w:val="ListParagraph"/>
+        <w:numPr>
+          <w:ilvl w:val="1"/>
+          <w:numId w:val="1"/>
+        </w:numPr>
+      </w:pPr>
+      <w:r>
+        <w:t>Database – Feb 28</w:t>
+      </w:r>
+      <w:r>
+        <w:rPr>
+          <w:vertAlign w:val="superscript"/>
+        </w:rPr>
+        <w:t>th</w:t>
+      </w:r>
+    </w:p>
+    <w:p>
+      <w:pPr>
+        <w:pStyle w:val="ListParagraph"/>
+        <w:ind w:left="1440"/>
+      </w:pPr>
+      <w:r>
+        <w:tab/>
+      </w:r>
+    </w:p>
+    <w:p>
+      <w:r>
+        <w:rPr>
+          <w:b/>
+        </w:rPr>
+        <w:t>Issues we need to address:</w:t>
+      </w:r>
+    </w:p>
+    <w:p>
+      <w:pPr>
+        <w:pStyle w:val="ListParagraph"/>
+        <w:numPr>
+          <w:ilvl w:val="0"/>
+          <w:numId w:val="2"/>
+        </w:numPr>
+      </w:pPr>
+      <w:r>
+        <w:t>Local or Online Database</w:t>
+      </w:r>
+    </w:p>
+    <w:p>
+      <w:pPr>
+        <w:pStyle w:val="ListParagraph"/>
+        <w:numPr>
+          <w:ilvl w:val="0"/>
+          <w:numId w:val="2"/>
+        </w:numPr>
+      </w:pPr>
+      <w:r>
+        <w:t>Finding time to work on the project together</w:t>
+      </w:r>
+    </w:p>
+    <w:p/>
+    <w:p>
+      <w:pPr>
+        <w:rPr>
+          <w:b/>
+        </w:rPr>
+      </w:pPr>
+      <w:r>
+        <w:rPr>
+          <w:b/>
+        </w:rPr>
+        <w:t>Link to Repos</w:t>
+      </w:r>
+    </w:p>
+    <w:p>
+      <w:r>
+        <w:t>https://github.com/wendycorene/GameSquire.git</w:t>
+      </w:r>
+    </w:p>
+    <w:p>
+      <w:pPr>
+        <w:rPr>
+          <w:b/>
+        </w:rPr>
+      </w:pPr>
+    </w:p>
+    <w:p>
+      <w:pPr>
+        <w:rPr>
+          <w:b/>
+        </w:rPr>
+      </w:pPr>
+    </w:p>
+    <w:p>
+      <w:pPr>
+        <w:rPr>
+          <w:b/>
+        </w:rPr>
+      </w:pPr>
+    </w:p>
+    <w:p>
+      <w:pPr>
+        <w:rPr>
+          <w:b/>
+        </w:rPr>
+      </w:pPr>
+    </w:p>
+    <w:p>
+      <w:pPr>
+        <w:rPr>
+          <w:b/>
+        </w:rPr>
+      </w:pPr>
+    </w:p>
+    <w:p>
+      <w:pPr>
+        <w:rPr>
+          <w:b/>
+        </w:rPr>
+      </w:pPr>
+    </w:p>
+    <w:p>
+      <w:pPr>
+        <w:rPr>
+          <w:b/>
+        </w:rPr>
+      </w:pPr>
+    </w:p>
+    <w:p>
+      <w:pPr>
+        <w:rPr>
+          <w:b/>
+        </w:rPr>
+      </w:pPr>
+    </w:p>
+    <w:p>
+      <w:pPr>
+        <w:rPr>
+          <w:b/>
+        </w:rPr>
+      </w:pPr>
+    </w:p>
+    <w:p>
+      <w:pPr>
+        <w:rPr>
+          <w:b/>
+        </w:rPr>
+      </w:pPr>
+    </w:p>
+    <w:p>
+      <w:pPr>
+        <w:rPr>
+          <w:b/>
+        </w:rPr>
+      </w:pPr>
+    </w:p>
+    <w:p>
+      <w:pPr>
+        <w:rPr>
+          <w:b/>
+        </w:rPr>
+      </w:pPr>
+    </w:p>
+    <w:p>
+      <w:pPr>
+        <w:rPr>
+          <w:b/>
+        </w:rPr>
+      </w:pPr>
+    </w:p>
+    <w:p>
+      <w:pPr>
+        <w:rPr>
+          <w:b/>
+        </w:rPr>
+      </w:pPr>
+    </w:p>
+    <w:p>
+      <w:pPr>
+        <w:rPr>
+          <w:b/>
+        </w:rPr>
+      </w:pPr>
+    </w:p>
+    <w:p>
+      <w:pPr>
+        <w:rPr>
+          <w:b/>
+        </w:rPr>
+      </w:pPr>
+    </w:p>
+    <w:p>
+      <w:pPr>
+        <w:rPr>
+          <w:b/>
+        </w:rPr>
+      </w:pPr>
+      <w:r>
+        <w:rPr>
+          <w:b/>
+        </w:rPr>
+        <w:lastRenderedPageBreak/>
+        <w:t>Sketches for views</w:t>
+      </w:r>
       <w:bookmarkStart w:id="0" w:name="_GoBack"/>
       <w:bookmarkEnd w:id="0"/>
-    </w:p>
-    <w:p>
-      <w:pPr>
-        <w:rPr>
-          <w:b/>
-        </w:rPr>
-      </w:pPr>
-      <w:r>
-        <w:rPr>
-          <w:b/>
-        </w:rPr>
-        <w:t>Sketches:</w:t>
-      </w:r>
+      <w:r>
+        <w:rPr>
+          <w:b/>
+        </w:rPr>
+        <w:t>:</w:t>
+      </w:r>
+    </w:p>
+    <w:p>
+      <w:pPr>
+        <w:rPr>
+          <w:b/>
+        </w:rPr>
+      </w:pPr>
+    </w:p>
+    <w:p>
+      <w:pPr>
+        <w:rPr>
+          <w:b/>
+        </w:rPr>
+      </w:pPr>
     </w:p>
     <w:p>
       <w:pPr>
         <w:jc w:val="center"/>
-      </w:pPr>
+        <w:rPr>
+          <w:b/>
+        </w:rPr>
+      </w:pPr>
+      <w:r>
+        <w:rPr>
+          <w:noProof/>
+        </w:rPr>
+        <w:drawing>
+          <wp:inline distT="0" distB="0" distL="0" distR="0" wp14:anchorId="3907AB9B" wp14:editId="38C08040">
+            <wp:extent cx="7066936" cy="3975149"/>
+            <wp:effectExtent l="148908" t="155892" r="168592" b="168593"/>
+            <wp:docPr id="3" name="Picture 3"/>
+            <wp:cNvGraphicFramePr>
+              <a:graphicFrameLocks xmlns:a="http://schemas.openxmlformats.org/drawingml/2006/main" noChangeAspect="1"/>
+            </wp:cNvGraphicFramePr>
+            <a:graphic xmlns:a="http://schemas.openxmlformats.org/drawingml/2006/main">
+              <a:graphicData uri="http://schemas.openxmlformats.org/drawingml/2006/picture">
+                <pic:pic xmlns:pic="http://schemas.openxmlformats.org/drawingml/2006/picture">
+                  <pic:nvPicPr>
+                    <pic:cNvPr id="3" name="20180216_140815.jpg"/>
+                    <pic:cNvPicPr/>
+                  </pic:nvPicPr>
+                  <pic:blipFill>
+                    <a:blip r:embed="rId6">
+                      <a:extLst>
+                        <a:ext uri="{28A0092B-C50C-407E-A947-70E740481C1C}">
+                          <a14:useLocalDpi xmlns:a14="http://schemas.microsoft.com/office/drawing/2010/main" val="0"/>
+                        </a:ext>
+                      </a:extLst>
+                    </a:blip>
+                    <a:stretch>
+                      <a:fillRect/>
+                    </a:stretch>
+                  </pic:blipFill>
+                  <pic:spPr>
+                    <a:xfrm rot="5400000">
+                      <a:off x="0" y="0"/>
+                      <a:ext cx="7099852" cy="3993664"/>
+                    </a:xfrm>
+                    <a:prstGeom prst="rect">
+                      <a:avLst/>
+                    </a:prstGeom>
+                    <a:solidFill>
+                      <a:srgbClr val="FFFFFF">
+                        <a:shade val="85000"/>
+                      </a:srgbClr>
+                    </a:solidFill>
+                    <a:ln w="88900" cap="sq">
+                      <a:solidFill>
+                        <a:srgbClr val="FFFFFF"/>
+                      </a:solidFill>
+                      <a:miter lim="800000"/>
+                    </a:ln>
+                    <a:effectLst>
+                      <a:outerShdw blurRad="55000" dist="18000" dir="5400000" algn="tl" rotWithShape="0">
+                        <a:srgbClr val="000000">
+                          <a:alpha val="40000"/>
+                        </a:srgbClr>
+                      </a:outerShdw>
+                    </a:effectLst>
+                    <a:scene3d>
+                      <a:camera prst="orthographicFront"/>
+                      <a:lightRig rig="twoPt" dir="t">
+                        <a:rot lat="0" lon="0" rev="7200000"/>
+                      </a:lightRig>
+                    </a:scene3d>
+                    <a:sp3d>
+                      <a:bevelT w="25400" h="19050"/>
+                      <a:contourClr>
+                        <a:srgbClr val="FFFFFF"/>
+                      </a:contourClr>
+                    </a:sp3d>
+                  </pic:spPr>
+                </pic:pic>
+              </a:graphicData>
+            </a:graphic>
+          </wp:inline>
+        </w:drawing>
+      </w:r>
+    </w:p>
+    <w:p>
+      <w:pPr>
+        <w:jc w:val="center"/>
+      </w:pPr>
+      <w:r>
+        <w:rPr>
+          <w:noProof/>
+        </w:rPr>
+        <w:drawing>
+          <wp:inline distT="0" distB="0" distL="0" distR="0" wp14:anchorId="467E3170" wp14:editId="723B6C01">
+            <wp:extent cx="5206365" cy="2928024"/>
+            <wp:effectExtent l="152400" t="152400" r="153035" b="170815"/>
+            <wp:docPr id="4" name="Picture 4"/>
+            <wp:cNvGraphicFramePr>
+              <a:graphicFrameLocks xmlns:a="http://schemas.openxmlformats.org/drawingml/2006/main" noChangeAspect="1"/>
+            </wp:cNvGraphicFramePr>
+            <a:graphic xmlns:a="http://schemas.openxmlformats.org/drawingml/2006/main">
+              <a:graphicData uri="http://schemas.openxmlformats.org/drawingml/2006/picture">
+                <pic:pic xmlns:pic="http://schemas.openxmlformats.org/drawingml/2006/picture">
+                  <pic:nvPicPr>
+                    <pic:cNvPr id="4" name="20180216_141005.jpg"/>
+                    <pic:cNvPicPr/>
+                  </pic:nvPicPr>
+                  <pic:blipFill>
+                    <a:blip r:embed="rId7">
+                      <a:extLst>
+                        <a:ext uri="{28A0092B-C50C-407E-A947-70E740481C1C}">
+                          <a14:useLocalDpi xmlns:a14="http://schemas.microsoft.com/office/drawing/2010/main" val="0"/>
+                        </a:ext>
+                      </a:extLst>
+                    </a:blip>
+                    <a:stretch>
+                      <a:fillRect/>
+                    </a:stretch>
+                  </pic:blipFill>
+                  <pic:spPr>
+                    <a:xfrm>
+                      <a:off x="0" y="0"/>
+                      <a:ext cx="5270351" cy="2964009"/>
+                    </a:xfrm>
+                    <a:prstGeom prst="rect">
+                      <a:avLst/>
+                    </a:prstGeom>
+                    <a:solidFill>
+                      <a:srgbClr val="FFFFFF">
+                        <a:shade val="85000"/>
+                      </a:srgbClr>
+                    </a:solidFill>
+                    <a:ln w="88900" cap="sq">
+                      <a:solidFill>
+                        <a:srgbClr val="FFFFFF"/>
+                      </a:solidFill>
+                      <a:miter lim="800000"/>
+                    </a:ln>
+                    <a:effectLst>
+                      <a:outerShdw blurRad="55000" dist="18000" dir="5400000" algn="tl" rotWithShape="0">
+                        <a:srgbClr val="000000">
+                          <a:alpha val="40000"/>
+                        </a:srgbClr>
+                      </a:outerShdw>
+                    </a:effectLst>
+                    <a:scene3d>
+                      <a:camera prst="orthographicFront"/>
+                      <a:lightRig rig="twoPt" dir="t">
+                        <a:rot lat="0" lon="0" rev="7200000"/>
+                      </a:lightRig>
+                    </a:scene3d>
+                    <a:sp3d>
+                      <a:bevelT w="25400" h="19050"/>
+                      <a:contourClr>
+                        <a:srgbClr val="FFFFFF"/>
+                      </a:contourClr>
+                    </a:sp3d>
+                  </pic:spPr>
+                </pic:pic>
+              </a:graphicData>
+            </a:graphic>
+          </wp:inline>
+        </w:drawing>
+      </w:r>
       <w:r>
         <w:rPr>
           <w:noProof/>
@@ -124,7 +728,7 @@
                     <pic:cNvPicPr/>
                   </pic:nvPicPr>
                   <pic:blipFill>
-                    <a:blip r:embed="rId5">
+                    <a:blip r:embed="rId8">
                       <a:extLst>
                         <a:ext uri="{28A0092B-C50C-407E-A947-70E740481C1C}">
                           <a14:useLocalDpi xmlns:a14="http://schemas.microsoft.com/office/drawing/2010/main" val="0"/>
@@ -180,167 +784,7 @@
           </wp:inline>
         </w:drawing>
       </w:r>
-      <w:r>
-        <w:rPr>
-          <w:noProof/>
-        </w:rPr>
-        <w:drawing>
-          <wp:inline distT="0" distB="0" distL="0" distR="0" wp14:anchorId="08121A37" wp14:editId="39846482">
-            <wp:extent cx="5206365" cy="2928024"/>
-            <wp:effectExtent l="152400" t="152400" r="153035" b="170815"/>
-            <wp:docPr id="4" name="Picture 4"/>
-            <wp:cNvGraphicFramePr>
-              <a:graphicFrameLocks xmlns:a="http://schemas.openxmlformats.org/drawingml/2006/main" noChangeAspect="1"/>
-            </wp:cNvGraphicFramePr>
-            <a:graphic xmlns:a="http://schemas.openxmlformats.org/drawingml/2006/main">
-              <a:graphicData uri="http://schemas.openxmlformats.org/drawingml/2006/picture">
-                <pic:pic xmlns:pic="http://schemas.openxmlformats.org/drawingml/2006/picture">
-                  <pic:nvPicPr>
-                    <pic:cNvPr id="4" name="20180216_141005.jpg"/>
-                    <pic:cNvPicPr/>
-                  </pic:nvPicPr>
-                  <pic:blipFill>
-                    <a:blip r:embed="rId6">
-                      <a:extLst>
-                        <a:ext uri="{28A0092B-C50C-407E-A947-70E740481C1C}">
-                          <a14:useLocalDpi xmlns:a14="http://schemas.microsoft.com/office/drawing/2010/main" val="0"/>
-                        </a:ext>
-                      </a:extLst>
-                    </a:blip>
-                    <a:stretch>
-                      <a:fillRect/>
-                    </a:stretch>
-                  </pic:blipFill>
-                  <pic:spPr>
-                    <a:xfrm>
-                      <a:off x="0" y="0"/>
-                      <a:ext cx="5270351" cy="2964009"/>
-                    </a:xfrm>
-                    <a:prstGeom prst="rect">
-                      <a:avLst/>
-                    </a:prstGeom>
-                    <a:solidFill>
-                      <a:srgbClr val="FFFFFF">
-                        <a:shade val="85000"/>
-                      </a:srgbClr>
-                    </a:solidFill>
-                    <a:ln w="88900" cap="sq">
-                      <a:solidFill>
-                        <a:srgbClr val="FFFFFF"/>
-                      </a:solidFill>
-                      <a:miter lim="800000"/>
-                    </a:ln>
-                    <a:effectLst>
-                      <a:outerShdw blurRad="55000" dist="18000" dir="5400000" algn="tl" rotWithShape="0">
-                        <a:srgbClr val="000000">
-                          <a:alpha val="40000"/>
-                        </a:srgbClr>
-                      </a:outerShdw>
-                    </a:effectLst>
-                    <a:scene3d>
-                      <a:camera prst="orthographicFront"/>
-                      <a:lightRig rig="twoPt" dir="t">
-                        <a:rot lat="0" lon="0" rev="7200000"/>
-                      </a:lightRig>
-                    </a:scene3d>
-                    <a:sp3d>
-                      <a:bevelT w="25400" h="19050"/>
-                      <a:contourClr>
-                        <a:srgbClr val="FFFFFF"/>
-                      </a:contourClr>
-                    </a:sp3d>
-                  </pic:spPr>
-                </pic:pic>
-              </a:graphicData>
-            </a:graphic>
-          </wp:inline>
-        </w:drawing>
-      </w:r>
-    </w:p>
-    <w:p/>
-    <w:p>
-      <w:pPr>
-        <w:jc w:val="center"/>
-      </w:pPr>
-      <w:r>
-        <w:rPr>
-          <w:noProof/>
-        </w:rPr>
-        <w:drawing>
-          <wp:inline distT="0" distB="0" distL="0" distR="0" wp14:anchorId="26263122" wp14:editId="2237A591">
-            <wp:extent cx="7533639" cy="4237672"/>
-            <wp:effectExtent l="174625" t="155575" r="160020" b="185420"/>
-            <wp:docPr id="3" name="Picture 3"/>
-            <wp:cNvGraphicFramePr>
-              <a:graphicFrameLocks xmlns:a="http://schemas.openxmlformats.org/drawingml/2006/main" noChangeAspect="1"/>
-            </wp:cNvGraphicFramePr>
-            <a:graphic xmlns:a="http://schemas.openxmlformats.org/drawingml/2006/main">
-              <a:graphicData uri="http://schemas.openxmlformats.org/drawingml/2006/picture">
-                <pic:pic xmlns:pic="http://schemas.openxmlformats.org/drawingml/2006/picture">
-                  <pic:nvPicPr>
-                    <pic:cNvPr id="3" name="20180216_140815.jpg"/>
-                    <pic:cNvPicPr/>
-                  </pic:nvPicPr>
-                  <pic:blipFill>
-                    <a:blip r:embed="rId7">
-                      <a:extLst>
-                        <a:ext uri="{28A0092B-C50C-407E-A947-70E740481C1C}">
-                          <a14:useLocalDpi xmlns:a14="http://schemas.microsoft.com/office/drawing/2010/main" val="0"/>
-                        </a:ext>
-                      </a:extLst>
-                    </a:blip>
-                    <a:stretch>
-                      <a:fillRect/>
-                    </a:stretch>
-                  </pic:blipFill>
-                  <pic:spPr>
-                    <a:xfrm rot="5400000">
-                      <a:off x="0" y="0"/>
-                      <a:ext cx="7558162" cy="4251466"/>
-                    </a:xfrm>
-                    <a:prstGeom prst="rect">
-                      <a:avLst/>
-                    </a:prstGeom>
-                    <a:solidFill>
-                      <a:srgbClr val="FFFFFF">
-                        <a:shade val="85000"/>
-                      </a:srgbClr>
-                    </a:solidFill>
-                    <a:ln w="88900" cap="sq">
-                      <a:solidFill>
-                        <a:srgbClr val="FFFFFF"/>
-                      </a:solidFill>
-                      <a:miter lim="800000"/>
-                    </a:ln>
-                    <a:effectLst>
-                      <a:outerShdw blurRad="55000" dist="18000" dir="5400000" algn="tl" rotWithShape="0">
-                        <a:srgbClr val="000000">
-                          <a:alpha val="40000"/>
-                        </a:srgbClr>
-                      </a:outerShdw>
-                    </a:effectLst>
-                    <a:scene3d>
-                      <a:camera prst="orthographicFront"/>
-                      <a:lightRig rig="twoPt" dir="t">
-                        <a:rot lat="0" lon="0" rev="7200000"/>
-                      </a:lightRig>
-                    </a:scene3d>
-                    <a:sp3d>
-                      <a:bevelT w="25400" h="19050"/>
-                      <a:contourClr>
-                        <a:srgbClr val="FFFFFF"/>
-                      </a:contourClr>
-                    </a:sp3d>
-                  </pic:spPr>
-                </pic:pic>
-              </a:graphicData>
-            </a:graphic>
-          </wp:inline>
-        </w:drawing>
-      </w:r>
-    </w:p>
-    <w:p/>
-    <w:p/>
+    </w:p>
     <w:sectPr>
       <w:pgSz w:w="12240" w:h="15840"/>
       <w:pgMar w:top="1440" w:right="1440" w:bottom="1440" w:left="1440" w:header="720" w:footer="720" w:gutter="0"/>
@@ -349,6 +793,243 @@
     </w:sectPr>
   </w:body>
 </w:document>
+</file>
+
+<file path=word/numbering.xml><?xml version="1.0" encoding="utf-8"?>
+<w:numbering xmlns:wpc="http://schemas.microsoft.com/office/word/2010/wordprocessingCanvas" xmlns:mo="http://schemas.microsoft.com/office/mac/office/2008/main" xmlns:mc="http://schemas.openxmlformats.org/markup-compatibility/2006" xmlns:mv="urn:schemas-microsoft-com:mac:vml" xmlns:o="urn:schemas-microsoft-com:office:office" xmlns:r="http://schemas.openxmlformats.org/officeDocument/2006/relationships" xmlns:m="http://schemas.openxmlformats.org/officeDocument/2006/math" xmlns:v="urn:schemas-microsoft-com:vml" xmlns:wp14="http://schemas.microsoft.com/office/word/2010/wordprocessingDrawing" xmlns:wp="http://schemas.openxmlformats.org/drawingml/2006/wordprocessingDrawing" xmlns:w10="urn:schemas-microsoft-com:office:word" xmlns:w="http://schemas.openxmlformats.org/wordprocessingml/2006/main" xmlns:w14="http://schemas.microsoft.com/office/word/2010/wordml" xmlns:w15="http://schemas.microsoft.com/office/word/2012/wordml" xmlns:wpg="http://schemas.microsoft.com/office/word/2010/wordprocessingGroup" xmlns:wpi="http://schemas.microsoft.com/office/word/2010/wordprocessingInk" xmlns:wne="http://schemas.microsoft.com/office/word/2006/wordml" xmlns:wps="http://schemas.microsoft.com/office/word/2010/wordprocessingShape" mc:Ignorable="w14 w15 wp14">
+  <w:abstractNum w:abstractNumId="0">
+    <w:nsid w:val="08C0567C"/>
+    <w:multiLevelType w:val="hybridMultilevel"/>
+    <w:tmpl w:val="28943746"/>
+    <w:lvl w:ilvl="0" w:tplc="04090001">
+      <w:start w:val="1"/>
+      <w:numFmt w:val="bullet"/>
+      <w:lvlText w:val=""/>
+      <w:lvlJc w:val="left"/>
+      <w:pPr>
+        <w:ind w:left="720" w:hanging="360"/>
+      </w:pPr>
+      <w:rPr>
+        <w:rFonts w:ascii="Symbol" w:hAnsi="Symbol" w:hint="default"/>
+      </w:rPr>
+    </w:lvl>
+    <w:lvl w:ilvl="1" w:tplc="04090003" w:tentative="1">
+      <w:start w:val="1"/>
+      <w:numFmt w:val="bullet"/>
+      <w:lvlText w:val="o"/>
+      <w:lvlJc w:val="left"/>
+      <w:pPr>
+        <w:ind w:left="1440" w:hanging="360"/>
+      </w:pPr>
+      <w:rPr>
+        <w:rFonts w:ascii="Courier New" w:hAnsi="Courier New" w:cs="Courier New" w:hint="default"/>
+      </w:rPr>
+    </w:lvl>
+    <w:lvl w:ilvl="2" w:tplc="04090005" w:tentative="1">
+      <w:start w:val="1"/>
+      <w:numFmt w:val="bullet"/>
+      <w:lvlText w:val=""/>
+      <w:lvlJc w:val="left"/>
+      <w:pPr>
+        <w:ind w:left="2160" w:hanging="360"/>
+      </w:pPr>
+      <w:rPr>
+        <w:rFonts w:ascii="Wingdings" w:hAnsi="Wingdings" w:hint="default"/>
+      </w:rPr>
+    </w:lvl>
+    <w:lvl w:ilvl="3" w:tplc="04090001" w:tentative="1">
+      <w:start w:val="1"/>
+      <w:numFmt w:val="bullet"/>
+      <w:lvlText w:val=""/>
+      <w:lvlJc w:val="left"/>
+      <w:pPr>
+        <w:ind w:left="2880" w:hanging="360"/>
+      </w:pPr>
+      <w:rPr>
+        <w:rFonts w:ascii="Symbol" w:hAnsi="Symbol" w:hint="default"/>
+      </w:rPr>
+    </w:lvl>
+    <w:lvl w:ilvl="4" w:tplc="04090003" w:tentative="1">
+      <w:start w:val="1"/>
+      <w:numFmt w:val="bullet"/>
+      <w:lvlText w:val="o"/>
+      <w:lvlJc w:val="left"/>
+      <w:pPr>
+        <w:ind w:left="3600" w:hanging="360"/>
+      </w:pPr>
+      <w:rPr>
+        <w:rFonts w:ascii="Courier New" w:hAnsi="Courier New" w:cs="Courier New" w:hint="default"/>
+      </w:rPr>
+    </w:lvl>
+    <w:lvl w:ilvl="5" w:tplc="04090005" w:tentative="1">
+      <w:start w:val="1"/>
+      <w:numFmt w:val="bullet"/>
+      <w:lvlText w:val=""/>
+      <w:lvlJc w:val="left"/>
+      <w:pPr>
+        <w:ind w:left="4320" w:hanging="360"/>
+      </w:pPr>
+      <w:rPr>
+        <w:rFonts w:ascii="Wingdings" w:hAnsi="Wingdings" w:hint="default"/>
+      </w:rPr>
+    </w:lvl>
+    <w:lvl w:ilvl="6" w:tplc="04090001" w:tentative="1">
+      <w:start w:val="1"/>
+      <w:numFmt w:val="bullet"/>
+      <w:lvlText w:val=""/>
+      <w:lvlJc w:val="left"/>
+      <w:pPr>
+        <w:ind w:left="5040" w:hanging="360"/>
+      </w:pPr>
+      <w:rPr>
+        <w:rFonts w:ascii="Symbol" w:hAnsi="Symbol" w:hint="default"/>
+      </w:rPr>
+    </w:lvl>
+    <w:lvl w:ilvl="7" w:tplc="04090003" w:tentative="1">
+      <w:start w:val="1"/>
+      <w:numFmt w:val="bullet"/>
+      <w:lvlText w:val="o"/>
+      <w:lvlJc w:val="left"/>
+      <w:pPr>
+        <w:ind w:left="5760" w:hanging="360"/>
+      </w:pPr>
+      <w:rPr>
+        <w:rFonts w:ascii="Courier New" w:hAnsi="Courier New" w:cs="Courier New" w:hint="default"/>
+      </w:rPr>
+    </w:lvl>
+    <w:lvl w:ilvl="8" w:tplc="04090005" w:tentative="1">
+      <w:start w:val="1"/>
+      <w:numFmt w:val="bullet"/>
+      <w:lvlText w:val=""/>
+      <w:lvlJc w:val="left"/>
+      <w:pPr>
+        <w:ind w:left="6480" w:hanging="360"/>
+      </w:pPr>
+      <w:rPr>
+        <w:rFonts w:ascii="Wingdings" w:hAnsi="Wingdings" w:hint="default"/>
+      </w:rPr>
+    </w:lvl>
+  </w:abstractNum>
+  <w:abstractNum w:abstractNumId="1">
+    <w:nsid w:val="14343B7B"/>
+    <w:multiLevelType w:val="hybridMultilevel"/>
+    <w:tmpl w:val="273473BA"/>
+    <w:lvl w:ilvl="0" w:tplc="04090001">
+      <w:start w:val="1"/>
+      <w:numFmt w:val="bullet"/>
+      <w:lvlText w:val=""/>
+      <w:lvlJc w:val="left"/>
+      <w:pPr>
+        <w:ind w:left="720" w:hanging="360"/>
+      </w:pPr>
+      <w:rPr>
+        <w:rFonts w:ascii="Symbol" w:hAnsi="Symbol" w:hint="default"/>
+      </w:rPr>
+    </w:lvl>
+    <w:lvl w:ilvl="1" w:tplc="04090003">
+      <w:start w:val="1"/>
+      <w:numFmt w:val="bullet"/>
+      <w:lvlText w:val="o"/>
+      <w:lvlJc w:val="left"/>
+      <w:pPr>
+        <w:ind w:left="1440" w:hanging="360"/>
+      </w:pPr>
+      <w:rPr>
+        <w:rFonts w:ascii="Courier New" w:hAnsi="Courier New" w:cs="Courier New" w:hint="default"/>
+      </w:rPr>
+    </w:lvl>
+    <w:lvl w:ilvl="2" w:tplc="04090005" w:tentative="1">
+      <w:start w:val="1"/>
+      <w:numFmt w:val="bullet"/>
+      <w:lvlText w:val=""/>
+      <w:lvlJc w:val="left"/>
+      <w:pPr>
+        <w:ind w:left="2160" w:hanging="360"/>
+      </w:pPr>
+      <w:rPr>
+        <w:rFonts w:ascii="Wingdings" w:hAnsi="Wingdings" w:hint="default"/>
+      </w:rPr>
+    </w:lvl>
+    <w:lvl w:ilvl="3" w:tplc="04090001" w:tentative="1">
+      <w:start w:val="1"/>
+      <w:numFmt w:val="bullet"/>
+      <w:lvlText w:val=""/>
+      <w:lvlJc w:val="left"/>
+      <w:pPr>
+        <w:ind w:left="2880" w:hanging="360"/>
+      </w:pPr>
+      <w:rPr>
+        <w:rFonts w:ascii="Symbol" w:hAnsi="Symbol" w:hint="default"/>
+      </w:rPr>
+    </w:lvl>
+    <w:lvl w:ilvl="4" w:tplc="04090003" w:tentative="1">
+      <w:start w:val="1"/>
+      <w:numFmt w:val="bullet"/>
+      <w:lvlText w:val="o"/>
+      <w:lvlJc w:val="left"/>
+      <w:pPr>
+        <w:ind w:left="3600" w:hanging="360"/>
+      </w:pPr>
+      <w:rPr>
+        <w:rFonts w:ascii="Courier New" w:hAnsi="Courier New" w:cs="Courier New" w:hint="default"/>
+      </w:rPr>
+    </w:lvl>
+    <w:lvl w:ilvl="5" w:tplc="04090005" w:tentative="1">
+      <w:start w:val="1"/>
+      <w:numFmt w:val="bullet"/>
+      <w:lvlText w:val=""/>
+      <w:lvlJc w:val="left"/>
+      <w:pPr>
+        <w:ind w:left="4320" w:hanging="360"/>
+      </w:pPr>
+      <w:rPr>
+        <w:rFonts w:ascii="Wingdings" w:hAnsi="Wingdings" w:hint="default"/>
+      </w:rPr>
+    </w:lvl>
+    <w:lvl w:ilvl="6" w:tplc="04090001" w:tentative="1">
+      <w:start w:val="1"/>
+      <w:numFmt w:val="bullet"/>
+      <w:lvlText w:val=""/>
+      <w:lvlJc w:val="left"/>
+      <w:pPr>
+        <w:ind w:left="5040" w:hanging="360"/>
+      </w:pPr>
+      <w:rPr>
+        <w:rFonts w:ascii="Symbol" w:hAnsi="Symbol" w:hint="default"/>
+      </w:rPr>
+    </w:lvl>
+    <w:lvl w:ilvl="7" w:tplc="04090003" w:tentative="1">
+      <w:start w:val="1"/>
+      <w:numFmt w:val="bullet"/>
+      <w:lvlText w:val="o"/>
+      <w:lvlJc w:val="left"/>
+      <w:pPr>
+        <w:ind w:left="5760" w:hanging="360"/>
+      </w:pPr>
+      <w:rPr>
+        <w:rFonts w:ascii="Courier New" w:hAnsi="Courier New" w:cs="Courier New" w:hint="default"/>
+      </w:rPr>
+    </w:lvl>
+    <w:lvl w:ilvl="8" w:tplc="04090005" w:tentative="1">
+      <w:start w:val="1"/>
+      <w:numFmt w:val="bullet"/>
+      <w:lvlText w:val=""/>
+      <w:lvlJc w:val="left"/>
+      <w:pPr>
+        <w:ind w:left="6480" w:hanging="360"/>
+      </w:pPr>
+      <w:rPr>
+        <w:rFonts w:ascii="Wingdings" w:hAnsi="Wingdings" w:hint="default"/>
+      </w:rPr>
+    </w:lvl>
+  </w:abstractNum>
+  <w:num w:numId="1">
+    <w:abstractNumId w:val="1"/>
+  </w:num>
+  <w:num w:numId="2">
+    <w:abstractNumId w:val="0"/>
+  </w:num>
+</w:numbering>
 </file>
 
 <file path=word/styles.xml><?xml version="1.0" encoding="utf-8"?>
@@ -779,6 +1460,17 @@
     <w:semiHidden/>
     <w:unhideWhenUsed/>
   </w:style>
+  <w:style w:type="paragraph" w:styleId="ListParagraph">
+    <w:name w:val="List Paragraph"/>
+    <w:basedOn w:val="Normal"/>
+    <w:uiPriority w:val="34"/>
+    <w:qFormat/>
+    <w:rsid w:val="00E72045"/>
+    <w:pPr>
+      <w:ind w:left="720"/>
+      <w:contextualSpacing/>
+    </w:pPr>
+  </w:style>
 </w:styles>
 </file>
 
@@ -1048,7 +1740,7 @@
 </file>
 
 <file path=customXml/itemProps1.xml><?xml version="1.0" encoding="utf-8"?>
-<ds:datastoreItem xmlns:ds="http://schemas.openxmlformats.org/officeDocument/2006/customXml" ds:itemID="{C0E66D87-E066-F64A-9348-FF7C7E17FAEA}">
+<ds:datastoreItem xmlns:ds="http://schemas.openxmlformats.org/officeDocument/2006/customXml" ds:itemID="{ABCADA7F-83B6-964D-986B-D9A2ACFFE688}">
   <ds:schemaRefs>
     <ds:schemaRef ds:uri="http://schemas.openxmlformats.org/officeDocument/2006/bibliography"/>
   </ds:schemaRefs>

</xml_diff>

<commit_message>
This is the updated doc to what we have done and what we plan to do in the up coming weeks.
</commit_message>
<xml_diff>
--- a/Game Squires Doc.docx
+++ b/Game Squires Doc.docx
@@ -66,7 +66,23 @@
         <w:ind w:firstLine="720"/>
       </w:pPr>
       <w:r>
-        <w:t xml:space="preserve">Matt Aylward, Hunter Root, Wendy Eloe, </w:t>
+        <w:t xml:space="preserve">Matt </w:t>
+      </w:r>
+      <w:proofErr w:type="spellStart"/>
+      <w:r>
+        <w:t>Aylward</w:t>
+      </w:r>
+      <w:proofErr w:type="spellEnd"/>
+      <w:r>
+        <w:t xml:space="preserve">, Hunter Root, Wendy </w:t>
+      </w:r>
+      <w:proofErr w:type="spellStart"/>
+      <w:r>
+        <w:t>Eloe</w:t>
+      </w:r>
+      <w:proofErr w:type="spellEnd"/>
+      <w:r>
+        <w:t xml:space="preserve">, </w:t>
       </w:r>
       <w:r>
         <w:t>Derick McCrary</w:t>
@@ -184,6 +200,135 @@
       <w:pPr>
         <w:pStyle w:val="ListParagraph"/>
         <w:numPr>
+          <w:ilvl w:val="1"/>
+          <w:numId w:val="1"/>
+        </w:numPr>
+      </w:pPr>
+      <w:r>
+        <w:t xml:space="preserve">View layouts – Hunter- </w:t>
+      </w:r>
+      <w:r>
+        <w:t>Feb 19</w:t>
+      </w:r>
+      <w:r>
+        <w:rPr>
+          <w:vertAlign w:val="superscript"/>
+        </w:rPr>
+        <w:t>th</w:t>
+      </w:r>
+    </w:p>
+    <w:p>
+      <w:pPr>
+        <w:pStyle w:val="ListParagraph"/>
+        <w:numPr>
+          <w:ilvl w:val="1"/>
+          <w:numId w:val="1"/>
+        </w:numPr>
+      </w:pPr>
+      <w:r>
+        <w:t xml:space="preserve">Table Views – Matt – </w:t>
+      </w:r>
+      <w:r>
+        <w:t>Feb 19</w:t>
+      </w:r>
+      <w:r>
+        <w:rPr>
+          <w:vertAlign w:val="superscript"/>
+        </w:rPr>
+        <w:t>th</w:t>
+      </w:r>
+    </w:p>
+    <w:p>
+      <w:pPr>
+        <w:pStyle w:val="ListParagraph"/>
+        <w:numPr>
+          <w:ilvl w:val="1"/>
+          <w:numId w:val="1"/>
+        </w:numPr>
+      </w:pPr>
+      <w:r>
+        <w:t>Transitions – Wendy - Feb 26</w:t>
+      </w:r>
+      <w:r>
+        <w:rPr>
+          <w:vertAlign w:val="superscript"/>
+        </w:rPr>
+        <w:t>th</w:t>
+      </w:r>
+    </w:p>
+    <w:p>
+      <w:pPr>
+        <w:pStyle w:val="ListParagraph"/>
+        <w:numPr>
+          <w:ilvl w:val="1"/>
+          <w:numId w:val="1"/>
+        </w:numPr>
+      </w:pPr>
+      <w:r>
+        <w:t>Database Research –</w:t>
+      </w:r>
+      <w:r>
+        <w:t xml:space="preserve"> Der</w:t>
+      </w:r>
+      <w:r>
+        <w:t>ick – March 1</w:t>
+      </w:r>
+      <w:r>
+        <w:rPr>
+          <w:vertAlign w:val="superscript"/>
+        </w:rPr>
+        <w:t>th</w:t>
+      </w:r>
+    </w:p>
+    <w:p>
+      <w:pPr>
+        <w:pStyle w:val="ListParagraph"/>
+        <w:numPr>
+          <w:ilvl w:val="1"/>
+          <w:numId w:val="1"/>
+        </w:numPr>
+      </w:pPr>
+      <w:r>
+        <w:t xml:space="preserve">Basic Shop Model – Wendy </w:t>
+      </w:r>
+      <w:r>
+        <w:t>- March 8</w:t>
+      </w:r>
+      <w:r>
+        <w:rPr>
+          <w:vertAlign w:val="superscript"/>
+        </w:rPr>
+        <w:t>th</w:t>
+      </w:r>
+    </w:p>
+    <w:p>
+      <w:pPr>
+        <w:pStyle w:val="ListParagraph"/>
+        <w:numPr>
+          <w:ilvl w:val="1"/>
+          <w:numId w:val="1"/>
+        </w:numPr>
+      </w:pPr>
+      <w:r>
+        <w:t xml:space="preserve">Customizable Shops – Wendy - </w:t>
+      </w:r>
+      <w:r>
+        <w:t>March</w:t>
+      </w:r>
+      <w:r>
+        <w:t xml:space="preserve"> 8</w:t>
+      </w:r>
+      <w:r>
+        <w:rPr>
+          <w:vertAlign w:val="superscript"/>
+        </w:rPr>
+        <w:t>th</w:t>
+      </w:r>
+    </w:p>
+    <w:p>
+      <w:pPr>
+        <w:pStyle w:val="ListParagraph"/>
+        <w:numPr>
           <w:ilvl w:val="0"/>
           <w:numId w:val="1"/>
         </w:numPr>
@@ -191,9 +336,6 @@
       <w:r>
         <w:t>Future Tasks</w:t>
       </w:r>
-      <w:r>
-        <w:t xml:space="preserve"> (No set date)</w:t>
-      </w:r>
     </w:p>
     <w:p>
       <w:pPr>
@@ -204,7 +346,7 @@
         </w:numPr>
       </w:pPr>
       <w:r>
-        <w:t>Researching app development</w:t>
+        <w:t>Implementing Database</w:t>
       </w:r>
     </w:p>
     <w:p>
@@ -216,7 +358,48 @@
         </w:numPr>
       </w:pPr>
       <w:r>
-        <w:t>Creating views for player and DM interaction</w:t>
+        <w:t>UI Design (Coloring)</w:t>
+      </w:r>
+    </w:p>
+    <w:p>
+      <w:pPr>
+        <w:pStyle w:val="ListParagraph"/>
+        <w:numPr>
+          <w:ilvl w:val="2"/>
+          <w:numId w:val="1"/>
+        </w:numPr>
+      </w:pPr>
+      <w:r>
+        <w:t xml:space="preserve">Possible Scroll UI Design </w:t>
+      </w:r>
+    </w:p>
+    <w:p>
+      <w:pPr>
+        <w:pStyle w:val="ListParagraph"/>
+        <w:numPr>
+          <w:ilvl w:val="3"/>
+          <w:numId w:val="1"/>
+        </w:numPr>
+      </w:pPr>
+      <w:r>
+        <w:t>Font style to resemble Calligraphy</w:t>
+      </w:r>
+      <w:bookmarkStart w:id="0" w:name="_GoBack"/>
+      <w:bookmarkEnd w:id="0"/>
+      <w:r>
+        <w:t xml:space="preserve"> </w:t>
+      </w:r>
+    </w:p>
+    <w:p>
+      <w:pPr>
+        <w:pStyle w:val="ListParagraph"/>
+        <w:numPr>
+          <w:ilvl w:val="2"/>
+          <w:numId w:val="1"/>
+        </w:numPr>
+      </w:pPr>
+      <w:r>
+        <w:t>Pop down menu when an item is selected</w:t>
       </w:r>
     </w:p>
     <w:p>
@@ -235,6 +418,18 @@
       <w:pPr>
         <w:pStyle w:val="ListParagraph"/>
         <w:numPr>
+          <w:ilvl w:val="2"/>
+          <w:numId w:val="1"/>
+        </w:numPr>
+      </w:pPr>
+      <w:r>
+        <w:t xml:space="preserve">Icons next to the </w:t>
+      </w:r>
+    </w:p>
+    <w:p>
+      <w:pPr>
+        <w:pStyle w:val="ListParagraph"/>
+        <w:numPr>
           <w:ilvl w:val="1"/>
           <w:numId w:val="1"/>
         </w:numPr>
@@ -247,110 +442,70 @@
       <w:pPr>
         <w:pStyle w:val="ListParagraph"/>
         <w:numPr>
+          <w:ilvl w:val="2"/>
+          <w:numId w:val="1"/>
+        </w:numPr>
+      </w:pPr>
+      <w:r>
+        <w:t>Sound effects for transitions</w:t>
+      </w:r>
+    </w:p>
+    <w:p>
+      <w:pPr>
+        <w:pStyle w:val="ListParagraph"/>
+        <w:numPr>
+          <w:ilvl w:val="2"/>
+          <w:numId w:val="1"/>
+        </w:numPr>
+      </w:pPr>
+      <w:r>
+        <w:t>Sound effect for when you buy something (Coins jingling)</w:t>
+      </w:r>
+    </w:p>
+    <w:p>
+      <w:pPr>
+        <w:pStyle w:val="ListParagraph"/>
+        <w:numPr>
+          <w:ilvl w:val="1"/>
+          <w:numId w:val="1"/>
+        </w:numPr>
+      </w:pPr>
+      <w:r>
+        <w:t>BIG THING IS THE DATABASE</w:t>
+      </w:r>
+    </w:p>
+    <w:p>
+      <w:pPr>
+        <w:pStyle w:val="ListParagraph"/>
+        <w:ind w:left="1440"/>
+      </w:pPr>
+      <w:r>
+        <w:tab/>
+      </w:r>
+    </w:p>
+    <w:p>
+      <w:pPr>
+        <w:rPr>
+          <w:b/>
+        </w:rPr>
+      </w:pPr>
+      <w:r>
+        <w:rPr>
+          <w:b/>
+        </w:rPr>
+        <w:t>Issues we need to address:</w:t>
+      </w:r>
+    </w:p>
+    <w:p>
+      <w:pPr>
+        <w:pStyle w:val="ListParagraph"/>
+        <w:numPr>
           <w:ilvl w:val="0"/>
-          <w:numId w:val="1"/>
-        </w:numPr>
-      </w:pPr>
-      <w:r>
-        <w:t>Timetable</w:t>
-      </w:r>
-    </w:p>
-    <w:p>
-      <w:pPr>
-        <w:pStyle w:val="ListParagraph"/>
-        <w:numPr>
-          <w:ilvl w:val="1"/>
-          <w:numId w:val="1"/>
-        </w:numPr>
-      </w:pPr>
-      <w:r>
-        <w:t>View Layouts</w:t>
-      </w:r>
-      <w:r>
-        <w:t xml:space="preserve"> – Feb 19</w:t>
-      </w:r>
-      <w:r>
-        <w:rPr>
-          <w:vertAlign w:val="superscript"/>
-        </w:rPr>
-        <w:t>th</w:t>
-      </w:r>
-    </w:p>
-    <w:p>
-      <w:pPr>
-        <w:pStyle w:val="ListParagraph"/>
-        <w:numPr>
-          <w:ilvl w:val="1"/>
-          <w:numId w:val="1"/>
-        </w:numPr>
-      </w:pPr>
-      <w:r>
-        <w:t>Table views</w:t>
-      </w:r>
-      <w:r>
-        <w:t xml:space="preserve"> – Feb 19</w:t>
-      </w:r>
-      <w:r>
-        <w:rPr>
-          <w:vertAlign w:val="superscript"/>
-        </w:rPr>
-        <w:t>th</w:t>
-      </w:r>
-    </w:p>
-    <w:p>
-      <w:pPr>
-        <w:pStyle w:val="ListParagraph"/>
-        <w:numPr>
-          <w:ilvl w:val="1"/>
-          <w:numId w:val="1"/>
-        </w:numPr>
-      </w:pPr>
-      <w:r>
-        <w:t>Transitions</w:t>
-      </w:r>
-      <w:r>
-        <w:t xml:space="preserve"> – Feb 26</w:t>
-      </w:r>
-      <w:r>
-        <w:rPr>
-          <w:vertAlign w:val="superscript"/>
-        </w:rPr>
-        <w:t>th</w:t>
-      </w:r>
-    </w:p>
-    <w:p>
-      <w:pPr>
-        <w:pStyle w:val="ListParagraph"/>
-        <w:numPr>
-          <w:ilvl w:val="1"/>
-          <w:numId w:val="1"/>
-        </w:numPr>
-      </w:pPr>
-      <w:r>
-        <w:t>Database – Feb 28</w:t>
-      </w:r>
-      <w:r>
-        <w:rPr>
-          <w:vertAlign w:val="superscript"/>
-        </w:rPr>
-        <w:t>th</w:t>
-      </w:r>
-    </w:p>
-    <w:p>
-      <w:pPr>
-        <w:pStyle w:val="ListParagraph"/>
-        <w:ind w:left="1440"/>
-      </w:pPr>
-      <w:r>
-        <w:tab/>
-      </w:r>
-    </w:p>
-    <w:p>
-      <w:r>
-        <w:rPr>
-          <w:b/>
-        </w:rPr>
-        <w:t>Issues we need to address:</w:t>
+          <w:numId w:val="3"/>
+        </w:numPr>
+      </w:pPr>
+      <w:r>
+        <w:t>Weekly Team meeting during Mac availability hours</w:t>
       </w:r>
     </w:p>
     <w:p>
@@ -518,16 +673,7 @@
         <w:rPr>
           <w:b/>
         </w:rPr>
-        <w:lastRenderedPageBreak/>
-        <w:t>Sketches for views</w:t>
-      </w:r>
-      <w:bookmarkStart w:id="0" w:name="_GoBack"/>
-      <w:bookmarkEnd w:id="0"/>
-      <w:r>
-        <w:rPr>
-          <w:b/>
-        </w:rPr>
-        <w:t>:</w:t>
+        <w:t>Sketches for views:</w:t>
       </w:r>
     </w:p>
     <w:p>
@@ -913,7 +1059,7 @@
   <w:abstractNum w:abstractNumId="1">
     <w:nsid w:val="14343B7B"/>
     <w:multiLevelType w:val="hybridMultilevel"/>
-    <w:tmpl w:val="273473BA"/>
+    <w:tmpl w:val="A18CE670"/>
     <w:lvl w:ilvl="0" w:tplc="04090001">
       <w:start w:val="1"/>
       <w:numFmt w:val="bullet"/>
@@ -927,6 +1073,119 @@
       </w:rPr>
     </w:lvl>
     <w:lvl w:ilvl="1" w:tplc="04090003">
+      <w:start w:val="1"/>
+      <w:numFmt w:val="bullet"/>
+      <w:lvlText w:val="o"/>
+      <w:lvlJc w:val="left"/>
+      <w:pPr>
+        <w:ind w:left="1440" w:hanging="360"/>
+      </w:pPr>
+      <w:rPr>
+        <w:rFonts w:ascii="Courier New" w:hAnsi="Courier New" w:cs="Courier New" w:hint="default"/>
+      </w:rPr>
+    </w:lvl>
+    <w:lvl w:ilvl="2" w:tplc="04090005">
+      <w:start w:val="1"/>
+      <w:numFmt w:val="bullet"/>
+      <w:lvlText w:val=""/>
+      <w:lvlJc w:val="left"/>
+      <w:pPr>
+        <w:ind w:left="2160" w:hanging="360"/>
+      </w:pPr>
+      <w:rPr>
+        <w:rFonts w:ascii="Wingdings" w:hAnsi="Wingdings" w:hint="default"/>
+      </w:rPr>
+    </w:lvl>
+    <w:lvl w:ilvl="3" w:tplc="04090001">
+      <w:start w:val="1"/>
+      <w:numFmt w:val="bullet"/>
+      <w:lvlText w:val=""/>
+      <w:lvlJc w:val="left"/>
+      <w:pPr>
+        <w:ind w:left="2880" w:hanging="360"/>
+      </w:pPr>
+      <w:rPr>
+        <w:rFonts w:ascii="Symbol" w:hAnsi="Symbol" w:hint="default"/>
+      </w:rPr>
+    </w:lvl>
+    <w:lvl w:ilvl="4" w:tplc="04090003" w:tentative="1">
+      <w:start w:val="1"/>
+      <w:numFmt w:val="bullet"/>
+      <w:lvlText w:val="o"/>
+      <w:lvlJc w:val="left"/>
+      <w:pPr>
+        <w:ind w:left="3600" w:hanging="360"/>
+      </w:pPr>
+      <w:rPr>
+        <w:rFonts w:ascii="Courier New" w:hAnsi="Courier New" w:cs="Courier New" w:hint="default"/>
+      </w:rPr>
+    </w:lvl>
+    <w:lvl w:ilvl="5" w:tplc="04090005" w:tentative="1">
+      <w:start w:val="1"/>
+      <w:numFmt w:val="bullet"/>
+      <w:lvlText w:val=""/>
+      <w:lvlJc w:val="left"/>
+      <w:pPr>
+        <w:ind w:left="4320" w:hanging="360"/>
+      </w:pPr>
+      <w:rPr>
+        <w:rFonts w:ascii="Wingdings" w:hAnsi="Wingdings" w:hint="default"/>
+      </w:rPr>
+    </w:lvl>
+    <w:lvl w:ilvl="6" w:tplc="04090001" w:tentative="1">
+      <w:start w:val="1"/>
+      <w:numFmt w:val="bullet"/>
+      <w:lvlText w:val=""/>
+      <w:lvlJc w:val="left"/>
+      <w:pPr>
+        <w:ind w:left="5040" w:hanging="360"/>
+      </w:pPr>
+      <w:rPr>
+        <w:rFonts w:ascii="Symbol" w:hAnsi="Symbol" w:hint="default"/>
+      </w:rPr>
+    </w:lvl>
+    <w:lvl w:ilvl="7" w:tplc="04090003" w:tentative="1">
+      <w:start w:val="1"/>
+      <w:numFmt w:val="bullet"/>
+      <w:lvlText w:val="o"/>
+      <w:lvlJc w:val="left"/>
+      <w:pPr>
+        <w:ind w:left="5760" w:hanging="360"/>
+      </w:pPr>
+      <w:rPr>
+        <w:rFonts w:ascii="Courier New" w:hAnsi="Courier New" w:cs="Courier New" w:hint="default"/>
+      </w:rPr>
+    </w:lvl>
+    <w:lvl w:ilvl="8" w:tplc="04090005" w:tentative="1">
+      <w:start w:val="1"/>
+      <w:numFmt w:val="bullet"/>
+      <w:lvlText w:val=""/>
+      <w:lvlJc w:val="left"/>
+      <w:pPr>
+        <w:ind w:left="6480" w:hanging="360"/>
+      </w:pPr>
+      <w:rPr>
+        <w:rFonts w:ascii="Wingdings" w:hAnsi="Wingdings" w:hint="default"/>
+      </w:rPr>
+    </w:lvl>
+  </w:abstractNum>
+  <w:abstractNum w:abstractNumId="2">
+    <w:nsid w:val="42EE7188"/>
+    <w:multiLevelType w:val="hybridMultilevel"/>
+    <w:tmpl w:val="7ED67C50"/>
+    <w:lvl w:ilvl="0" w:tplc="04090001">
+      <w:start w:val="1"/>
+      <w:numFmt w:val="bullet"/>
+      <w:lvlText w:val=""/>
+      <w:lvlJc w:val="left"/>
+      <w:pPr>
+        <w:ind w:left="720" w:hanging="360"/>
+      </w:pPr>
+      <w:rPr>
+        <w:rFonts w:ascii="Symbol" w:hAnsi="Symbol" w:hint="default"/>
+      </w:rPr>
+    </w:lvl>
+    <w:lvl w:ilvl="1" w:tplc="04090003" w:tentative="1">
       <w:start w:val="1"/>
       <w:numFmt w:val="bullet"/>
       <w:lvlText w:val="o"/>
@@ -1028,6 +1287,9 @@
   </w:num>
   <w:num w:numId="2">
     <w:abstractNumId w:val="0"/>
+  </w:num>
+  <w:num w:numId="3">
+    <w:abstractNumId w:val="2"/>
   </w:num>
 </w:numbering>
 </file>
@@ -1740,7 +2002,7 @@
 </file>
 
 <file path=customXml/itemProps1.xml><?xml version="1.0" encoding="utf-8"?>
-<ds:datastoreItem xmlns:ds="http://schemas.openxmlformats.org/officeDocument/2006/customXml" ds:itemID="{ABCADA7F-83B6-964D-986B-D9A2ACFFE688}">
+<ds:datastoreItem xmlns:ds="http://schemas.openxmlformats.org/officeDocument/2006/customXml" ds:itemID="{CF5D48A7-C1A8-8C42-8751-316146A92F6A}">
   <ds:schemaRefs>
     <ds:schemaRef ds:uri="http://schemas.openxmlformats.org/officeDocument/2006/bibliography"/>
   </ds:schemaRefs>

</xml_diff>